<commit_message>
many changes to design and functionality
</commit_message>
<xml_diff>
--- a/Shift_Summary_Template.docx
+++ b/Shift_Summary_Template.docx
@@ -4,42 +4,766 @@
   <w:body>
     <w:p>
       <w:pPr>
-        <w:pStyle w:val="Title"/>
-        <w:rPr/>
-      </w:pPr>
-      <w:bookmarkStart w:colFirst="0" w:colLast="0" w:name="_l2ui5kla4jf9" w:id="0"/>
-      <w:bookmarkEnd w:id="0"/>
-      <w:r>
-        <w:rPr>
-          <w:rtl w:val="0"/>
-        </w:rPr>
-        <w:t xml:space="preserve">{shiftDate}</w:t>
-      </w:r>
-    </w:p>
-    <w:p>
-      <w:pPr>
-        <w:rPr/>
-      </w:pPr>
-      <w:r>
-        <w:rPr>
-          <w:rtl w:val="0"/>
-        </w:rPr>
-      </w:r>
-    </w:p>
-    <w:p>
-      <w:pPr>
-        <w:rPr/>
-      </w:pPr>
-      <w:r>
-        <w:rPr>
-          <w:rtl w:val="0"/>
-        </w:rPr>
-        <w:t xml:space="preserve">{notes}</w:t>
-      </w:r>
-    </w:p>
-    <w:p>
-      <w:pPr>
-        <w:rPr/>
+        <w:keepNext w:val="0"/>
+        <w:keepLines w:val="0"/>
+        <w:pageBreakBefore w:val="0"/>
+        <w:widowControl w:val="0"/>
+        <w:pBdr>
+          <w:top w:space="0" w:sz="0" w:val="nil"/>
+          <w:left w:space="0" w:sz="0" w:val="nil"/>
+          <w:bottom w:space="0" w:sz="0" w:val="nil"/>
+          <w:right w:space="0" w:sz="0" w:val="nil"/>
+          <w:between w:space="0" w:sz="0" w:val="nil"/>
+        </w:pBdr>
+        <w:shd w:fill="auto" w:val="clear"/>
+        <w:spacing w:after="0" w:before="0" w:line="276" w:lineRule="auto"/>
+        <w:ind w:left="0" w:right="0" w:firstLine="0"/>
+        <w:jc w:val="left"/>
+        <w:rPr>
+          <w:rFonts w:ascii="Arial" w:cs="Arial" w:eastAsia="Arial" w:hAnsi="Arial"/>
+          <w:b w:val="0"/>
+          <w:i w:val="0"/>
+          <w:smallCaps w:val="0"/>
+          <w:strike w:val="0"/>
+          <w:color w:val="000000"/>
+          <w:sz w:val="22"/>
+          <w:szCs w:val="22"/>
+          <w:u w:val="none"/>
+          <w:shd w:fill="auto" w:val="clear"/>
+          <w:vertAlign w:val="baseline"/>
+        </w:rPr>
+      </w:pPr>
+      <w:r>
+        <w:rPr>
+          <w:rtl w:val="0"/>
+        </w:rPr>
+      </w:r>
+    </w:p>
+    <w:tbl>
+      <w:tblPr>
+        <w:tblStyle w:val="Table1"/>
+        <w:tblW w:w="10642.0" w:type="dxa"/>
+        <w:jc w:val="left"/>
+        <w:tblInd w:w="-108.0" w:type="dxa"/>
+        <w:tblBorders>
+          <w:top w:color="000000" w:space="0" w:sz="4" w:val="single"/>
+          <w:left w:color="000000" w:space="0" w:sz="4" w:val="single"/>
+          <w:bottom w:color="000000" w:space="0" w:sz="4" w:val="single"/>
+          <w:right w:color="000000" w:space="0" w:sz="4" w:val="single"/>
+          <w:insideH w:color="000000" w:space="0" w:sz="4" w:val="single"/>
+          <w:insideV w:color="000000" w:space="0" w:sz="4" w:val="single"/>
+        </w:tblBorders>
+        <w:tblLayout w:type="fixed"/>
+        <w:tblLook w:val="0000"/>
+      </w:tblPr>
+      <w:tblGrid>
+        <w:gridCol w:w="5321"/>
+        <w:gridCol w:w="5321"/>
+        <w:tblGridChange w:id="0">
+          <w:tblGrid>
+            <w:gridCol w:w="5321"/>
+            <w:gridCol w:w="5321"/>
+          </w:tblGrid>
+        </w:tblGridChange>
+      </w:tblGrid>
+      <w:tr>
+        <w:trPr>
+          <w:cantSplit w:val="0"/>
+          <w:trHeight w:val="1" w:hRule="atLeast"/>
+          <w:tblHeader w:val="0"/>
+        </w:trPr>
+        <w:tc>
+          <w:tcPr>
+            <w:tcBorders>
+              <w:top w:color="000000" w:space="0" w:sz="4" w:val="single"/>
+              <w:left w:color="000000" w:space="0" w:sz="4" w:val="single"/>
+              <w:bottom w:color="000000" w:space="0" w:sz="4" w:val="single"/>
+              <w:right w:color="000000" w:space="0" w:sz="4" w:val="single"/>
+            </w:tcBorders>
+            <w:shd w:fill="ffffff" w:val="clear"/>
+            <w:tcMar>
+              <w:left w:w="108.0" w:type="dxa"/>
+              <w:right w:w="108.0" w:type="dxa"/>
+            </w:tcMar>
+          </w:tcPr>
+          <w:p>
+            <w:pPr>
+              <w:rPr>
+                <w:rFonts w:ascii="Open Sans" w:cs="Open Sans" w:eastAsia="Open Sans" w:hAnsi="Open Sans"/>
+                <w:b w:val="1"/>
+                <w:sz w:val="24"/>
+                <w:szCs w:val="24"/>
+              </w:rPr>
+            </w:pPr>
+            <w:r>
+              <w:rPr>
+                <w:rFonts w:ascii="Open Sans" w:cs="Open Sans" w:eastAsia="Open Sans" w:hAnsi="Open Sans"/>
+                <w:b w:val="1"/>
+                <w:color w:val="000000"/>
+                <w:sz w:val="24"/>
+                <w:szCs w:val="24"/>
+                <w:rtl w:val="0"/>
+              </w:rPr>
+              <w:t xml:space="preserve">Date</w:t>
+            </w:r>
+            <w:r>
+              <w:rPr>
+                <w:rFonts w:ascii="Open Sans" w:cs="Open Sans" w:eastAsia="Open Sans" w:hAnsi="Open Sans"/>
+                <w:b w:val="1"/>
+                <w:sz w:val="24"/>
+                <w:szCs w:val="24"/>
+                <w:rtl w:val="0"/>
+              </w:rPr>
+              <w:t xml:space="preserve">: </w:t>
+            </w:r>
+            <w:r>
+              <w:rPr>
+                <w:rFonts w:ascii="Open Sans" w:cs="Open Sans" w:eastAsia="Open Sans" w:hAnsi="Open Sans"/>
+                <w:sz w:val="24"/>
+                <w:szCs w:val="24"/>
+                <w:rtl w:val="0"/>
+              </w:rPr>
+              <w:t xml:space="preserve">{shiftDate}</w:t>
+            </w:r>
+            <w:r>
+              <w:rPr>
+                <w:rtl w:val="0"/>
+              </w:rPr>
+            </w:r>
+          </w:p>
+          <w:p>
+            <w:pPr>
+              <w:rPr>
+                <w:rFonts w:ascii="Open Sans" w:cs="Open Sans" w:eastAsia="Open Sans" w:hAnsi="Open Sans"/>
+                <w:b w:val="1"/>
+                <w:sz w:val="24"/>
+                <w:szCs w:val="24"/>
+              </w:rPr>
+            </w:pPr>
+            <w:r>
+              <w:rPr>
+                <w:rFonts w:ascii="Open Sans" w:cs="Open Sans" w:eastAsia="Open Sans" w:hAnsi="Open Sans"/>
+                <w:b w:val="1"/>
+                <w:sz w:val="24"/>
+                <w:szCs w:val="24"/>
+                <w:rtl w:val="0"/>
+              </w:rPr>
+              <w:t xml:space="preserve">{zone} Zone Coverage</w:t>
+            </w:r>
+          </w:p>
+          <w:p>
+            <w:pPr>
+              <w:rPr>
+                <w:rFonts w:ascii="Open Sans" w:cs="Open Sans" w:eastAsia="Open Sans" w:hAnsi="Open Sans"/>
+                <w:b w:val="1"/>
+                <w:sz w:val="24"/>
+                <w:szCs w:val="24"/>
+              </w:rPr>
+            </w:pPr>
+            <w:r>
+              <w:rPr>
+                <w:rFonts w:ascii="Open Sans" w:cs="Open Sans" w:eastAsia="Open Sans" w:hAnsi="Open Sans"/>
+                <w:b w:val="1"/>
+                <w:color w:val="000000"/>
+                <w:sz w:val="24"/>
+                <w:szCs w:val="24"/>
+                <w:rtl w:val="0"/>
+              </w:rPr>
+              <w:t xml:space="preserve">Time: {startTime</w:t>
+            </w:r>
+            <w:r>
+              <w:rPr>
+                <w:rFonts w:ascii="Open Sans" w:cs="Open Sans" w:eastAsia="Open Sans" w:hAnsi="Open Sans"/>
+                <w:b w:val="1"/>
+                <w:sz w:val="24"/>
+                <w:szCs w:val="24"/>
+                <w:rtl w:val="0"/>
+              </w:rPr>
+              <w:t xml:space="preserve">}</w:t>
+            </w:r>
+          </w:p>
+        </w:tc>
+        <w:tc>
+          <w:tcPr>
+            <w:tcBorders>
+              <w:top w:color="000000" w:space="0" w:sz="4" w:val="single"/>
+              <w:left w:color="000000" w:space="0" w:sz="4" w:val="single"/>
+              <w:bottom w:color="000000" w:space="0" w:sz="4" w:val="single"/>
+              <w:right w:color="000000" w:space="0" w:sz="4" w:val="single"/>
+            </w:tcBorders>
+            <w:shd w:fill="ffffff" w:val="clear"/>
+            <w:tcMar>
+              <w:left w:w="108.0" w:type="dxa"/>
+              <w:right w:w="108.0" w:type="dxa"/>
+            </w:tcMar>
+          </w:tcPr>
+          <w:p>
+            <w:pPr>
+              <w:rPr>
+                <w:rFonts w:ascii="Arial" w:cs="Arial" w:eastAsia="Arial" w:hAnsi="Arial"/>
+                <w:color w:val="000000"/>
+                <w:sz w:val="24"/>
+                <w:szCs w:val="24"/>
+              </w:rPr>
+            </w:pPr>
+            <w:r>
+              <w:rPr>
+                <w:rFonts w:ascii="Arial" w:cs="Arial" w:eastAsia="Arial" w:hAnsi="Arial"/>
+                <w:b w:val="1"/>
+                <w:color w:val="000000"/>
+                <w:sz w:val="24"/>
+                <w:szCs w:val="24"/>
+                <w:rtl w:val="0"/>
+              </w:rPr>
+              <w:t xml:space="preserve">Supervisor:</w:t>
+            </w:r>
+            <w:r>
+              <w:rPr>
+                <w:rFonts w:ascii="Arial" w:cs="Arial" w:eastAsia="Arial" w:hAnsi="Arial"/>
+                <w:sz w:val="24"/>
+                <w:szCs w:val="24"/>
+                <w:rtl w:val="0"/>
+              </w:rPr>
+              <w:t xml:space="preserve"> {name}</w:t>
+            </w:r>
+            <w:r>
+              <w:rPr>
+                <w:rtl w:val="0"/>
+              </w:rPr>
+            </w:r>
+          </w:p>
+          <w:p>
+            <w:pPr>
+              <w:rPr>
+                <w:rFonts w:ascii="Arial" w:cs="Arial" w:eastAsia="Arial" w:hAnsi="Arial"/>
+                <w:b w:val="1"/>
+                <w:color w:val="000000"/>
+                <w:sz w:val="24"/>
+                <w:szCs w:val="24"/>
+              </w:rPr>
+            </w:pPr>
+            <w:r>
+              <w:rPr>
+                <w:rFonts w:ascii="Arial" w:cs="Arial" w:eastAsia="Arial" w:hAnsi="Arial"/>
+                <w:b w:val="1"/>
+                <w:color w:val="000000"/>
+                <w:sz w:val="24"/>
+                <w:szCs w:val="24"/>
+                <w:rtl w:val="0"/>
+              </w:rPr>
+              <w:t xml:space="preserve">Peak Post:  {peak</w:t>
+            </w:r>
+            <w:r>
+              <w:rPr>
+                <w:rFonts w:ascii="Arial" w:cs="Arial" w:eastAsia="Arial" w:hAnsi="Arial"/>
+                <w:b w:val="1"/>
+                <w:sz w:val="24"/>
+                <w:szCs w:val="24"/>
+                <w:rtl w:val="0"/>
+              </w:rPr>
+              <w:t xml:space="preserve">Post}</w:t>
+            </w:r>
+            <w:r>
+              <w:rPr>
+                <w:rtl w:val="0"/>
+              </w:rPr>
+            </w:r>
+          </w:p>
+        </w:tc>
+      </w:tr>
+    </w:tbl>
+    <w:p>
+      <w:pPr>
+        <w:jc w:val="center"/>
+        <w:rPr>
+          <w:rFonts w:ascii="Arial" w:cs="Arial" w:eastAsia="Arial" w:hAnsi="Arial"/>
+          <w:b w:val="1"/>
+          <w:color w:val="000000"/>
+          <w:sz w:val="24"/>
+          <w:szCs w:val="24"/>
+        </w:rPr>
+      </w:pPr>
+      <w:r>
+        <w:rPr>
+          <w:rtl w:val="0"/>
+        </w:rPr>
+      </w:r>
+    </w:p>
+    <w:p>
+      <w:pPr>
+        <w:rPr>
+          <w:rFonts w:ascii="Arial" w:cs="Arial" w:eastAsia="Arial" w:hAnsi="Arial"/>
+          <w:b w:val="1"/>
+          <w:color w:val="000000"/>
+          <w:sz w:val="24"/>
+          <w:szCs w:val="24"/>
+        </w:rPr>
+      </w:pPr>
+      <w:r>
+        <w:rPr>
+          <w:rFonts w:ascii="Arial" w:cs="Arial" w:eastAsia="Arial" w:hAnsi="Arial"/>
+          <w:b w:val="1"/>
+          <w:color w:val="000000"/>
+          <w:sz w:val="24"/>
+          <w:szCs w:val="24"/>
+          <w:rtl w:val="0"/>
+        </w:rPr>
+        <w:t xml:space="preserve">SUMMARY OF OCCURRENCES AND INCIDENTS</w:t>
+      </w:r>
+    </w:p>
+    <w:tbl>
+      <w:tblPr>
+        <w:tblStyle w:val="Table2"/>
+        <w:tblW w:w="10598.0" w:type="dxa"/>
+        <w:jc w:val="left"/>
+        <w:tblInd w:w="-108.0" w:type="dxa"/>
+        <w:tblBorders>
+          <w:top w:color="000000" w:space="0" w:sz="4" w:val="single"/>
+          <w:left w:color="000000" w:space="0" w:sz="4" w:val="single"/>
+          <w:bottom w:color="000000" w:space="0" w:sz="4" w:val="single"/>
+          <w:right w:color="000000" w:space="0" w:sz="4" w:val="single"/>
+          <w:insideH w:color="000000" w:space="0" w:sz="4" w:val="single"/>
+          <w:insideV w:color="000000" w:space="0" w:sz="4" w:val="single"/>
+        </w:tblBorders>
+        <w:tblLayout w:type="fixed"/>
+        <w:tblLook w:val="0000"/>
+      </w:tblPr>
+      <w:tblGrid>
+        <w:gridCol w:w="8995"/>
+        <w:gridCol w:w="1603"/>
+        <w:tblGridChange w:id="0">
+          <w:tblGrid>
+            <w:gridCol w:w="8995"/>
+            <w:gridCol w:w="1603"/>
+          </w:tblGrid>
+        </w:tblGridChange>
+      </w:tblGrid>
+      <w:tr>
+        <w:trPr>
+          <w:cantSplit w:val="0"/>
+          <w:trHeight w:val="1" w:hRule="atLeast"/>
+          <w:tblHeader w:val="0"/>
+        </w:trPr>
+        <w:tc>
+          <w:tcPr>
+            <w:tcBorders>
+              <w:top w:color="000000" w:space="0" w:sz="4" w:val="single"/>
+              <w:left w:color="000000" w:space="0" w:sz="4" w:val="single"/>
+              <w:bottom w:color="000000" w:space="0" w:sz="4" w:val="single"/>
+              <w:right w:color="000000" w:space="0" w:sz="4" w:val="single"/>
+            </w:tcBorders>
+            <w:shd w:fill="c6d9f1" w:val="clear"/>
+            <w:tcMar>
+              <w:left w:w="108.0" w:type="dxa"/>
+              <w:right w:w="108.0" w:type="dxa"/>
+            </w:tcMar>
+          </w:tcPr>
+          <w:p>
+            <w:pPr>
+              <w:rPr>
+                <w:color w:val="000000"/>
+              </w:rPr>
+            </w:pPr>
+            <w:r>
+              <w:rPr>
+                <w:rFonts w:ascii="Arial" w:cs="Arial" w:eastAsia="Arial" w:hAnsi="Arial"/>
+                <w:b w:val="1"/>
+                <w:color w:val="000000"/>
+                <w:sz w:val="24"/>
+                <w:szCs w:val="24"/>
+                <w:rtl w:val="0"/>
+              </w:rPr>
+              <w:t xml:space="preserve">Time                                                  Activity</w:t>
+            </w:r>
+            <w:r>
+              <w:rPr>
+                <w:rtl w:val="0"/>
+              </w:rPr>
+            </w:r>
+          </w:p>
+        </w:tc>
+        <w:tc>
+          <w:tcPr>
+            <w:tcBorders>
+              <w:top w:color="000000" w:space="0" w:sz="4" w:val="single"/>
+              <w:left w:color="000000" w:space="0" w:sz="4" w:val="single"/>
+              <w:bottom w:color="000000" w:space="0" w:sz="4" w:val="single"/>
+              <w:right w:color="000000" w:space="0" w:sz="4" w:val="single"/>
+            </w:tcBorders>
+            <w:shd w:fill="c6d9f1" w:val="clear"/>
+            <w:tcMar>
+              <w:left w:w="108.0" w:type="dxa"/>
+              <w:right w:w="108.0" w:type="dxa"/>
+            </w:tcMar>
+          </w:tcPr>
+          <w:p>
+            <w:pPr>
+              <w:jc w:val="center"/>
+              <w:rPr>
+                <w:color w:val="000000"/>
+              </w:rPr>
+            </w:pPr>
+            <w:r>
+              <w:rPr>
+                <w:rFonts w:ascii="Arial" w:cs="Arial" w:eastAsia="Arial" w:hAnsi="Arial"/>
+                <w:b w:val="1"/>
+                <w:color w:val="000000"/>
+                <w:sz w:val="24"/>
+                <w:szCs w:val="24"/>
+                <w:rtl w:val="0"/>
+              </w:rPr>
+              <w:t xml:space="preserve">Paperwork Completed</w:t>
+            </w:r>
+            <w:r>
+              <w:rPr>
+                <w:rtl w:val="0"/>
+              </w:rPr>
+            </w:r>
+          </w:p>
+        </w:tc>
+      </w:tr>
+    </w:tbl>
+    <w:p>
+      <w:pPr>
+        <w:rPr>
+          <w:rFonts w:ascii="Open Sans" w:cs="Open Sans" w:eastAsia="Open Sans" w:hAnsi="Open Sans"/>
+          <w:b w:val="1"/>
+          <w:color w:val="0070c0"/>
+          <w:sz w:val="22"/>
+          <w:szCs w:val="22"/>
+        </w:rPr>
+      </w:pPr>
+      <w:r>
+        <w:rPr>
+          <w:rFonts w:ascii="Open Sans" w:cs="Open Sans" w:eastAsia="Open Sans" w:hAnsi="Open Sans"/>
+          <w:b w:val="1"/>
+          <w:color w:val="000000"/>
+          <w:sz w:val="22"/>
+          <w:szCs w:val="22"/>
+          <w:highlight w:val="cyan"/>
+          <w:rtl w:val="0"/>
+        </w:rPr>
+        <w:t xml:space="preserve">Platform Presence</w:t>
+      </w:r>
+      <w:r>
+        <w:rPr>
+          <w:rFonts w:ascii="Open Sans" w:cs="Open Sans" w:eastAsia="Open Sans" w:hAnsi="Open Sans"/>
+          <w:b w:val="1"/>
+          <w:color w:val="0070c0"/>
+          <w:sz w:val="22"/>
+          <w:szCs w:val="22"/>
+          <w:rtl w:val="0"/>
+        </w:rPr>
+        <w:tab/>
+        <w:tab/>
+        <w:tab/>
+      </w:r>
+      <w:r>
+        <w:rPr>
+          <w:rFonts w:ascii="Open Sans" w:cs="Open Sans" w:eastAsia="Open Sans" w:hAnsi="Open Sans"/>
+          <w:b w:val="1"/>
+          <w:color w:val="000000"/>
+          <w:sz w:val="22"/>
+          <w:szCs w:val="22"/>
+          <w:highlight w:val="yellow"/>
+          <w:rtl w:val="0"/>
+        </w:rPr>
+        <w:t xml:space="preserve">Incidents/Occurrences</w:t>
+      </w:r>
+      <w:r>
+        <w:rPr>
+          <w:rFonts w:ascii="Open Sans" w:cs="Open Sans" w:eastAsia="Open Sans" w:hAnsi="Open Sans"/>
+          <w:b w:val="1"/>
+          <w:color w:val="000000"/>
+          <w:sz w:val="22"/>
+          <w:szCs w:val="22"/>
+          <w:rtl w:val="0"/>
+        </w:rPr>
+        <w:tab/>
+        <w:tab/>
+      </w:r>
+      <w:r>
+        <w:rPr>
+          <w:rFonts w:ascii="Open Sans" w:cs="Open Sans" w:eastAsia="Open Sans" w:hAnsi="Open Sans"/>
+          <w:b w:val="1"/>
+          <w:color w:val="000000"/>
+          <w:sz w:val="22"/>
+          <w:szCs w:val="22"/>
+          <w:highlight w:val="green"/>
+          <w:rtl w:val="0"/>
+        </w:rPr>
+        <w:t xml:space="preserve">Hub Duties</w:t>
+      </w:r>
+      <w:r>
+        <w:rPr>
+          <w:rtl w:val="0"/>
+        </w:rPr>
+      </w:r>
+    </w:p>
+    <w:p>
+      <w:pPr>
+        <w:rPr>
+          <w:rFonts w:ascii="Arial" w:cs="Arial" w:eastAsia="Arial" w:hAnsi="Arial"/>
+          <w:b w:val="1"/>
+          <w:color w:val="0070c0"/>
+        </w:rPr>
+      </w:pPr>
+      <w:r>
+        <w:rPr>
+          <w:rtl w:val="0"/>
+        </w:rPr>
+      </w:r>
+    </w:p>
+    <w:tbl>
+      <w:tblPr>
+        <w:tblStyle w:val="Table3"/>
+        <w:tblW w:w="10642.0" w:type="dxa"/>
+        <w:jc w:val="left"/>
+        <w:tblInd w:w="-108.0" w:type="dxa"/>
+        <w:tblBorders>
+          <w:top w:color="000000" w:space="0" w:sz="4" w:val="single"/>
+          <w:left w:color="000000" w:space="0" w:sz="4" w:val="single"/>
+          <w:bottom w:color="000000" w:space="0" w:sz="4" w:val="single"/>
+          <w:right w:color="000000" w:space="0" w:sz="4" w:val="single"/>
+          <w:insideH w:color="000000" w:space="0" w:sz="4" w:val="single"/>
+          <w:insideV w:color="000000" w:space="0" w:sz="4" w:val="single"/>
+        </w:tblBorders>
+        <w:tblLayout w:type="fixed"/>
+        <w:tblLook w:val="0000"/>
+      </w:tblPr>
+      <w:tblGrid>
+        <w:gridCol w:w="7110"/>
+        <w:gridCol w:w="1885"/>
+        <w:gridCol w:w="1603"/>
+        <w:gridCol w:w="44"/>
+        <w:tblGridChange w:id="0">
+          <w:tblGrid>
+            <w:gridCol w:w="7110"/>
+            <w:gridCol w:w="1885"/>
+            <w:gridCol w:w="1603"/>
+            <w:gridCol w:w="44"/>
+          </w:tblGrid>
+        </w:tblGridChange>
+      </w:tblGrid>
+      <w:tr>
+        <w:trPr>
+          <w:cantSplit w:val="0"/>
+          <w:trHeight w:val="50" w:hRule="atLeast"/>
+          <w:tblHeader w:val="0"/>
+        </w:trPr>
+        <w:tc>
+          <w:tcPr>
+            <w:gridSpan w:val="2"/>
+            <w:tcBorders>
+              <w:top w:color="000000" w:space="0" w:sz="4" w:val="single"/>
+              <w:left w:color="000000" w:space="0" w:sz="4" w:val="single"/>
+              <w:right w:color="000000" w:space="0" w:sz="4" w:val="single"/>
+            </w:tcBorders>
+            <w:shd w:fill="ffffff" w:val="clear"/>
+            <w:tcMar>
+              <w:left w:w="108.0" w:type="dxa"/>
+              <w:right w:w="108.0" w:type="dxa"/>
+            </w:tcMar>
+          </w:tcPr>
+          <w:p>
+            <w:pPr>
+              <w:spacing w:after="100" w:before="100" w:lineRule="auto"/>
+              <w:rPr>
+                <w:rFonts w:ascii="Cambria" w:cs="Cambria" w:eastAsia="Cambria" w:hAnsi="Cambria"/>
+                <w:sz w:val="24"/>
+                <w:szCs w:val="24"/>
+              </w:rPr>
+            </w:pPr>
+            <w:r>
+              <w:rPr>
+                <w:rFonts w:ascii="Cambria" w:cs="Cambria" w:eastAsia="Cambria" w:hAnsi="Cambria"/>
+                <w:sz w:val="24"/>
+                <w:szCs w:val="24"/>
+                <w:rtl w:val="0"/>
+              </w:rPr>
+              <w:t xml:space="preserve">{notes}</w:t>
+            </w:r>
+          </w:p>
+        </w:tc>
+        <w:tc>
+          <w:tcPr>
+            <w:tcBorders>
+              <w:top w:color="000000" w:space="0" w:sz="4" w:val="single"/>
+              <w:left w:color="000000" w:space="0" w:sz="4" w:val="single"/>
+              <w:bottom w:color="000000" w:space="0" w:sz="4" w:val="single"/>
+              <w:right w:color="000000" w:space="0" w:sz="4" w:val="single"/>
+            </w:tcBorders>
+            <w:shd w:fill="ffffff" w:val="clear"/>
+            <w:tcMar>
+              <w:left w:w="108.0" w:type="dxa"/>
+              <w:right w:w="108.0" w:type="dxa"/>
+            </w:tcMar>
+          </w:tcPr>
+          <w:p>
+            <w:pPr>
+              <w:rPr>
+                <w:rFonts w:ascii="Cambria" w:cs="Cambria" w:eastAsia="Cambria" w:hAnsi="Cambria"/>
+                <w:sz w:val="22"/>
+                <w:szCs w:val="22"/>
+              </w:rPr>
+            </w:pPr>
+            <w:r>
+              <w:rPr>
+                <w:rtl w:val="0"/>
+              </w:rPr>
+            </w:r>
+          </w:p>
+          <w:p>
+            <w:pPr>
+              <w:rPr>
+                <w:rFonts w:ascii="Cambria" w:cs="Cambria" w:eastAsia="Cambria" w:hAnsi="Cambria"/>
+                <w:sz w:val="22"/>
+                <w:szCs w:val="22"/>
+              </w:rPr>
+            </w:pPr>
+            <w:r>
+              <w:rPr>
+                <w:rtl w:val="0"/>
+              </w:rPr>
+            </w:r>
+          </w:p>
+        </w:tc>
+      </w:tr>
+    </w:tbl>
+    <w:p>
+      <w:pPr>
+        <w:rPr>
+          <w:rFonts w:ascii="Arial" w:cs="Arial" w:eastAsia="Arial" w:hAnsi="Arial"/>
+          <w:color w:val="000000"/>
+          <w:sz w:val="24"/>
+          <w:szCs w:val="24"/>
+        </w:rPr>
+      </w:pPr>
+      <w:r>
+        <w:rPr>
+          <w:rtl w:val="0"/>
+        </w:rPr>
+      </w:r>
+    </w:p>
+    <w:p>
+      <w:pPr>
+        <w:rPr>
+          <w:rFonts w:ascii="Arial" w:cs="Arial" w:eastAsia="Arial" w:hAnsi="Arial"/>
+          <w:sz w:val="24"/>
+          <w:szCs w:val="24"/>
+        </w:rPr>
+      </w:pPr>
+      <w:r>
+        <w:rPr>
+          <w:rtl w:val="0"/>
+        </w:rPr>
+      </w:r>
+    </w:p>
+    <w:p>
+      <w:pPr>
+        <w:rPr>
+          <w:rFonts w:ascii="Arial" w:cs="Arial" w:eastAsia="Arial" w:hAnsi="Arial"/>
+          <w:sz w:val="24"/>
+          <w:szCs w:val="24"/>
+        </w:rPr>
+      </w:pPr>
+      <w:r>
+        <w:rPr>
+          <w:rtl w:val="0"/>
+        </w:rPr>
+      </w:r>
+    </w:p>
+    <w:p>
+      <w:pPr>
+        <w:rPr>
+          <w:rFonts w:ascii="Arial" w:cs="Arial" w:eastAsia="Arial" w:hAnsi="Arial"/>
+          <w:sz w:val="24"/>
+          <w:szCs w:val="24"/>
+        </w:rPr>
+      </w:pPr>
+      <w:r>
+        <w:rPr>
+          <w:rtl w:val="0"/>
+        </w:rPr>
+      </w:r>
+    </w:p>
+    <w:p>
+      <w:pPr>
+        <w:rPr>
+          <w:rFonts w:ascii="Arial" w:cs="Arial" w:eastAsia="Arial" w:hAnsi="Arial"/>
+          <w:sz w:val="24"/>
+          <w:szCs w:val="24"/>
+        </w:rPr>
+      </w:pPr>
+      <w:r>
+        <w:rPr>
+          <w:rtl w:val="0"/>
+        </w:rPr>
+      </w:r>
+    </w:p>
+    <w:p>
+      <w:pPr>
+        <w:rPr>
+          <w:rFonts w:ascii="Arial" w:cs="Arial" w:eastAsia="Arial" w:hAnsi="Arial"/>
+          <w:sz w:val="24"/>
+          <w:szCs w:val="24"/>
+        </w:rPr>
+      </w:pPr>
+      <w:r>
+        <w:rPr>
+          <w:rtl w:val="0"/>
+        </w:rPr>
+      </w:r>
+    </w:p>
+    <w:p>
+      <w:pPr>
+        <w:rPr>
+          <w:rFonts w:ascii="Arial" w:cs="Arial" w:eastAsia="Arial" w:hAnsi="Arial"/>
+          <w:sz w:val="24"/>
+          <w:szCs w:val="24"/>
+        </w:rPr>
+      </w:pPr>
+      <w:r>
+        <w:rPr>
+          <w:rtl w:val="0"/>
+        </w:rPr>
+      </w:r>
+    </w:p>
+    <w:p>
+      <w:pPr>
+        <w:rPr>
+          <w:rFonts w:ascii="Arial" w:cs="Arial" w:eastAsia="Arial" w:hAnsi="Arial"/>
+          <w:sz w:val="24"/>
+          <w:szCs w:val="24"/>
+        </w:rPr>
+      </w:pPr>
+      <w:r>
+        <w:rPr>
+          <w:rtl w:val="0"/>
+        </w:rPr>
+      </w:r>
+    </w:p>
+    <w:p>
+      <w:pPr>
+        <w:rPr>
+          <w:rFonts w:ascii="Arial" w:cs="Arial" w:eastAsia="Arial" w:hAnsi="Arial"/>
+          <w:sz w:val="24"/>
+          <w:szCs w:val="24"/>
+        </w:rPr>
+      </w:pPr>
+      <w:r>
+        <w:rPr>
+          <w:rtl w:val="0"/>
+        </w:rPr>
+      </w:r>
+    </w:p>
+    <w:p>
+      <w:pPr>
+        <w:rPr>
+          <w:rFonts w:ascii="Arial" w:cs="Arial" w:eastAsia="Arial" w:hAnsi="Arial"/>
+          <w:sz w:val="24"/>
+          <w:szCs w:val="24"/>
+        </w:rPr>
       </w:pPr>
       <w:r>
         <w:rPr>
@@ -48,8 +772,8 @@
       </w:r>
     </w:p>
     <w:sectPr>
-      <w:pgSz w:h="16834" w:w="11909" w:orient="portrait"/>
-      <w:pgMar w:bottom="1440" w:top="1440" w:left="1440" w:right="1440" w:header="720" w:footer="720"/>
+      <w:pgSz w:h="15840" w:w="12240" w:orient="portrait"/>
+      <w:pgMar w:bottom="1440" w:top="1440" w:left="1440" w:right="1440" w:header="360" w:footer="360"/>
       <w:pgNumType w:start="1"/>
     </w:sectPr>
   </w:body>
@@ -65,16 +789,11 @@
   <w:docDefaults>
     <w:rPrDefault>
       <w:rPr>
-        <w:rFonts w:ascii="Arial" w:cs="Arial" w:eastAsia="Arial" w:hAnsi="Arial"/>
-        <w:sz w:val="22"/>
-        <w:szCs w:val="22"/>
-        <w:lang w:val="en_GB"/>
+        <w:lang w:val="en-US"/>
       </w:rPr>
     </w:rPrDefault>
     <w:pPrDefault>
-      <w:pPr>
-        <w:spacing w:line="276" w:lineRule="auto"/>
-      </w:pPr>
+      <w:pPr/>
     </w:pPrDefault>
   </w:docDefaults>
   <w:style w:type="paragraph" w:styleId="Normal" w:default="1">
@@ -90,12 +809,12 @@
     <w:pPr>
       <w:keepNext w:val="1"/>
       <w:keepLines w:val="1"/>
-      <w:pageBreakBefore w:val="0"/>
-      <w:spacing w:after="120" w:before="400" w:lineRule="auto"/>
+      <w:spacing w:after="120" w:before="480" w:lineRule="auto"/>
     </w:pPr>
     <w:rPr>
-      <w:sz w:val="40"/>
-      <w:szCs w:val="40"/>
+      <w:b w:val="1"/>
+      <w:sz w:val="48"/>
+      <w:szCs w:val="48"/>
     </w:rPr>
   </w:style>
   <w:style w:type="paragraph" w:styleId="Heading2">
@@ -105,13 +824,12 @@
     <w:pPr>
       <w:keepNext w:val="1"/>
       <w:keepLines w:val="1"/>
-      <w:pageBreakBefore w:val="0"/>
-      <w:spacing w:after="120" w:before="360" w:lineRule="auto"/>
+      <w:spacing w:after="80" w:before="360" w:lineRule="auto"/>
     </w:pPr>
     <w:rPr>
-      <w:b w:val="0"/>
-      <w:sz w:val="32"/>
-      <w:szCs w:val="32"/>
+      <w:b w:val="1"/>
+      <w:sz w:val="36"/>
+      <w:szCs w:val="36"/>
     </w:rPr>
   </w:style>
   <w:style w:type="paragraph" w:styleId="Heading3">
@@ -121,12 +839,10 @@
     <w:pPr>
       <w:keepNext w:val="1"/>
       <w:keepLines w:val="1"/>
-      <w:pageBreakBefore w:val="0"/>
-      <w:spacing w:after="80" w:before="320" w:lineRule="auto"/>
+      <w:spacing w:after="80" w:before="280" w:lineRule="auto"/>
     </w:pPr>
     <w:rPr>
-      <w:b w:val="0"/>
-      <w:color w:val="434343"/>
+      <w:b w:val="1"/>
       <w:sz w:val="28"/>
       <w:szCs w:val="28"/>
     </w:rPr>
@@ -138,11 +854,10 @@
     <w:pPr>
       <w:keepNext w:val="1"/>
       <w:keepLines w:val="1"/>
-      <w:pageBreakBefore w:val="0"/>
-      <w:spacing w:after="80" w:before="280" w:lineRule="auto"/>
+      <w:spacing w:after="40" w:before="240" w:lineRule="auto"/>
     </w:pPr>
     <w:rPr>
-      <w:color w:val="666666"/>
+      <w:b w:val="1"/>
       <w:sz w:val="24"/>
       <w:szCs w:val="24"/>
     </w:rPr>
@@ -154,11 +869,10 @@
     <w:pPr>
       <w:keepNext w:val="1"/>
       <w:keepLines w:val="1"/>
-      <w:pageBreakBefore w:val="0"/>
-      <w:spacing w:after="80" w:before="240" w:lineRule="auto"/>
+      <w:spacing w:after="40" w:before="220" w:lineRule="auto"/>
     </w:pPr>
     <w:rPr>
-      <w:color w:val="666666"/>
+      <w:b w:val="1"/>
       <w:sz w:val="22"/>
       <w:szCs w:val="22"/>
     </w:rPr>
@@ -170,14 +884,10 @@
     <w:pPr>
       <w:keepNext w:val="1"/>
       <w:keepLines w:val="1"/>
-      <w:pageBreakBefore w:val="0"/>
-      <w:spacing w:after="80" w:before="240" w:lineRule="auto"/>
+      <w:spacing w:after="40" w:before="200" w:lineRule="auto"/>
     </w:pPr>
     <w:rPr>
-      <w:i w:val="1"/>
-      <w:color w:val="666666"/>
-      <w:sz w:val="22"/>
-      <w:szCs w:val="22"/>
+      <w:b w:val="1"/>
     </w:rPr>
   </w:style>
   <w:style w:type="paragraph" w:styleId="Title">
@@ -187,12 +897,12 @@
     <w:pPr>
       <w:keepNext w:val="1"/>
       <w:keepLines w:val="1"/>
-      <w:pageBreakBefore w:val="0"/>
-      <w:spacing w:after="60" w:before="0" w:lineRule="auto"/>
+      <w:spacing w:after="120" w:before="480" w:lineRule="auto"/>
     </w:pPr>
     <w:rPr>
-      <w:sz w:val="52"/>
-      <w:szCs w:val="52"/>
+      <w:b w:val="1"/>
+      <w:sz w:val="72"/>
+      <w:szCs w:val="72"/>
     </w:rPr>
   </w:style>
   <w:style w:type="paragraph" w:styleId="Subtitle">
@@ -202,16 +912,54 @@
     <w:pPr>
       <w:keepNext w:val="1"/>
       <w:keepLines w:val="1"/>
-      <w:pageBreakBefore w:val="0"/>
-      <w:spacing w:after="320" w:before="0" w:lineRule="auto"/>
+      <w:spacing w:after="80" w:before="360" w:lineRule="auto"/>
     </w:pPr>
     <w:rPr>
-      <w:rFonts w:ascii="Arial" w:cs="Arial" w:eastAsia="Arial" w:hAnsi="Arial"/>
-      <w:i w:val="0"/>
+      <w:rFonts w:ascii="Georgia" w:cs="Georgia" w:eastAsia="Georgia" w:hAnsi="Georgia"/>
+      <w:i w:val="1"/>
       <w:color w:val="666666"/>
-      <w:sz w:val="30"/>
-      <w:szCs w:val="30"/>
+      <w:sz w:val="48"/>
+      <w:szCs w:val="48"/>
     </w:rPr>
+  </w:style>
+  <w:style w:type="table" w:styleId="Table1">
+    <w:basedOn w:val="TableNormal"/>
+    <w:tblPr>
+      <w:tblStyleRowBandSize w:val="1"/>
+      <w:tblStyleColBandSize w:val="1"/>
+      <w:tblCellMar>
+        <w:top w:w="0.0" w:type="dxa"/>
+        <w:left w:w="115.0" w:type="dxa"/>
+        <w:bottom w:w="0.0" w:type="dxa"/>
+        <w:right w:w="115.0" w:type="dxa"/>
+      </w:tblCellMar>
+    </w:tblPr>
+  </w:style>
+  <w:style w:type="table" w:styleId="Table2">
+    <w:basedOn w:val="TableNormal"/>
+    <w:tblPr>
+      <w:tblStyleRowBandSize w:val="1"/>
+      <w:tblStyleColBandSize w:val="1"/>
+      <w:tblCellMar>
+        <w:top w:w="0.0" w:type="dxa"/>
+        <w:left w:w="115.0" w:type="dxa"/>
+        <w:bottom w:w="0.0" w:type="dxa"/>
+        <w:right w:w="115.0" w:type="dxa"/>
+      </w:tblCellMar>
+    </w:tblPr>
+  </w:style>
+  <w:style w:type="table" w:styleId="Table3">
+    <w:basedOn w:val="TableNormal"/>
+    <w:tblPr>
+      <w:tblStyleRowBandSize w:val="1"/>
+      <w:tblStyleColBandSize w:val="1"/>
+      <w:tblCellMar>
+        <w:top w:w="0.0" w:type="dxa"/>
+        <w:left w:w="115.0" w:type="dxa"/>
+        <w:bottom w:w="0.0" w:type="dxa"/>
+        <w:right w:w="115.0" w:type="dxa"/>
+      </w:tblCellMar>
+    </w:tblPr>
   </w:style>
 </w:styles>
 </file>

</xml_diff>